<commit_message>
Updated process models based on feedback
</commit_message>
<xml_diff>
--- a/MillerKlugman_Incremental.docx
+++ b/MillerKlugman_Incremental.docx
@@ -434,7 +434,7 @@
           </mc:Choice>
           <mc:Fallback>
             <w:pict>
-              <v:oval w14:anchorId="7D94AD89" id="Oval 197" o:spid="_x0000_s1027" style="position:absolute;margin-left:302.25pt;margin-top:.7pt;width:120.75pt;height:54pt;z-index:251668480;visibility:visible;mso-wrap-style:square;mso-wrap-distance-left:9pt;mso-wrap-distance-top:0;mso-wrap-distance-right:9pt;mso-wrap-distance-bottom:0;mso-position-horizontal:absolute;mso-position-horizontal-relative:text;mso-position-vertical:absolute;mso-position-vertical-relative:text;v-text-anchor:middle" o:gfxdata="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" fillcolor="#4472c4 [3204]" strokecolor="#1f3763 [1604]" strokeweight="1pt">
+              <v:oval w14:anchorId="7D94AD89" id="Oval 197" o:spid="_x0000_s1029" style="position:absolute;margin-left:302.25pt;margin-top:.7pt;width:120.75pt;height:54pt;z-index:251668480;visibility:visible;mso-wrap-style:square;mso-wrap-distance-left:9pt;mso-wrap-distance-top:0;mso-wrap-distance-right:9pt;mso-wrap-distance-bottom:0;mso-position-horizontal:absolute;mso-position-horizontal-relative:text;mso-position-vertical:absolute;mso-position-vertical-relative:text;v-text-anchor:middle" o:gfxdata="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" fillcolor="#4472c4 [3204]" strokecolor="#1f3763 [1604]" strokeweight="1pt">
                 <v:stroke joinstyle="miter"/>
                 <v:textbox>
                   <w:txbxContent>
@@ -544,7 +544,7 @@
           </mc:Choice>
           <mc:Fallback>
             <w:pict>
-              <v:oval w14:anchorId="6091659E" id="Oval 12" o:spid="_x0000_s1028" style="position:absolute;margin-left:102.75pt;margin-top:5.25pt;width:120.75pt;height:54pt;z-index:251659264;visibility:visible;mso-wrap-style:square;mso-wrap-distance-left:9pt;mso-wrap-distance-top:0;mso-wrap-distance-right:9pt;mso-wrap-distance-bottom:0;mso-position-horizontal:absolute;mso-position-horizontal-relative:text;mso-position-vertical:absolute;mso-position-vertical-relative:text;v-text-anchor:middle" o:gfxdata="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" fillcolor="#4472c4 [3204]" strokecolor="#1f3763 [1604]" strokeweight="1pt">
+              <v:oval w14:anchorId="6091659E" id="Oval 12" o:spid="_x0000_s1030" style="position:absolute;margin-left:102.75pt;margin-top:5.25pt;width:120.75pt;height:54pt;z-index:251659264;visibility:visible;mso-wrap-style:square;mso-wrap-distance-left:9pt;mso-wrap-distance-top:0;mso-wrap-distance-right:9pt;mso-wrap-distance-bottom:0;mso-position-horizontal:absolute;mso-position-horizontal-relative:text;mso-position-vertical:absolute;mso-position-vertical-relative:text;v-text-anchor:middle" o:gfxdata="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" fillcolor="#4472c4 [3204]" strokecolor="#1f3763 [1604]" strokeweight="1pt">
                 <v:stroke joinstyle="miter"/>
                 <v:textbox>
                   <w:txbxContent>
@@ -1219,7 +1219,7 @@
           </mc:Choice>
           <mc:Fallback>
             <w:pict>
-              <v:shape w14:anchorId="78C32B98" id="_x0000_s1031" type="#_x0000_t202" style="position:absolute;margin-left:9.75pt;margin-top:78.8pt;width:123.75pt;height:83.25pt;z-index:251664384;visibility:visible;mso-wrap-style:square;mso-width-percent:0;mso-height-percent:0;mso-wrap-distance-left:9pt;mso-wrap-distance-top:3.6pt;mso-wrap-distance-right:9pt;mso-wrap-distance-bottom:3.6pt;mso-position-horizontal:absolute;mso-position-horizontal-relative:page;mso-position-vertical:absolute;mso-position-vertical-relative:text;mso-width-percent:0;mso-height-percent:0;mso-width-relative:margin;mso-height-relative:margin;v-text-anchor:top" o:gfxdata="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">
+              <v:shape w14:anchorId="78C32B98" id="_x0000_s1033" type="#_x0000_t202" style="position:absolute;margin-left:9.75pt;margin-top:78.8pt;width:123.75pt;height:83.25pt;z-index:251664384;visibility:visible;mso-wrap-style:square;mso-width-percent:0;mso-height-percent:0;mso-wrap-distance-left:9pt;mso-wrap-distance-top:3.6pt;mso-wrap-distance-right:9pt;mso-wrap-distance-bottom:3.6pt;mso-position-horizontal:absolute;mso-position-horizontal-relative:page;mso-position-vertical:absolute;mso-position-vertical-relative:text;mso-width-percent:0;mso-height-percent:0;mso-width-relative:margin;mso-height-relative:margin;v-text-anchor:top" o:gfxdata="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">
                 <v:textbox>
                   <w:txbxContent>
                     <w:p>
@@ -1234,23 +1234,7 @@
                           <w:sz w:val="16"/>
                           <w:szCs w:val="16"/>
                         </w:rPr>
-                        <w:t xml:space="preserve">Create a scheduling system like </w:t>
-                      </w:r>
-                      <w:proofErr w:type="spellStart"/>
-                      <w:r>
-                        <w:rPr>
-                          <w:sz w:val="16"/>
-                          <w:szCs w:val="16"/>
-                        </w:rPr>
-                        <w:t>leopardWeb</w:t>
-                      </w:r>
-                      <w:proofErr w:type="spellEnd"/>
-                      <w:r>
-                        <w:rPr>
-                          <w:sz w:val="16"/>
-                          <w:szCs w:val="16"/>
-                        </w:rPr>
-                        <w:t xml:space="preserve">. The system should utilize a database of users, and should implement different user roles including instructors, admins, and students. </w:t>
+                        <w:t xml:space="preserve">Create a scheduling system like leopardWeb. The system should utilize a database of users, and should implement different user roles including instructors, admins, and students. </w:t>
                       </w:r>
                     </w:p>
                   </w:txbxContent>
@@ -1752,7 +1736,7 @@
           </mc:Choice>
           <mc:Fallback>
             <w:pict>
-              <v:oval w14:anchorId="5B9626B0" id="Oval 198" o:spid="_x0000_s1032" style="position:absolute;margin-left:-61.5pt;margin-top:19.5pt;width:120.75pt;height:54pt;z-index:251669504;visibility:visible;mso-wrap-style:square;mso-wrap-distance-left:9pt;mso-wrap-distance-top:0;mso-wrap-distance-right:9pt;mso-wrap-distance-bottom:0;mso-position-horizontal:absolute;mso-position-horizontal-relative:text;mso-position-vertical:absolute;mso-position-vertical-relative:text;v-text-anchor:middle" o:gfxdata="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" fillcolor="#4472c4 [3204]" strokecolor="#1f3763 [1604]" strokeweight="1pt">
+              <v:oval w14:anchorId="5B9626B0" id="Oval 198" o:spid="_x0000_s1034" style="position:absolute;margin-left:-61.5pt;margin-top:19.5pt;width:120.75pt;height:54pt;z-index:251669504;visibility:visible;mso-wrap-style:square;mso-wrap-distance-left:9pt;mso-wrap-distance-top:0;mso-wrap-distance-right:9pt;mso-wrap-distance-bottom:0;mso-position-horizontal:absolute;mso-position-horizontal-relative:text;mso-position-vertical:absolute;mso-position-vertical-relative:text;v-text-anchor:middle" o:gfxdata="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" fillcolor="#4472c4 [3204]" strokecolor="#1f3763 [1604]" strokeweight="1pt">
                 <v:stroke joinstyle="miter"/>
                 <v:textbox>
                   <w:txbxContent>
@@ -1861,7 +1845,7 @@
           </mc:Choice>
           <mc:Fallback>
             <w:pict>
-              <v:oval w14:anchorId="6C75598D" id="Oval 45" o:spid="_x0000_s1033" style="position:absolute;margin-left:301.5pt;margin-top:101.25pt;width:120.75pt;height:54pt;z-index:251663360;visibility:visible;mso-wrap-style:square;mso-wrap-distance-left:9pt;mso-wrap-distance-top:0;mso-wrap-distance-right:9pt;mso-wrap-distance-bottom:0;mso-position-horizontal:absolute;mso-position-horizontal-relative:text;mso-position-vertical:absolute;mso-position-vertical-relative:text;v-text-anchor:middle" o:gfxdata="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" fillcolor="#4472c4 [3204]" strokecolor="#1f3763 [1604]" strokeweight="1pt">
+              <v:oval w14:anchorId="6C75598D" id="Oval 45" o:spid="_x0000_s1035" style="position:absolute;margin-left:301.5pt;margin-top:101.25pt;width:120.75pt;height:54pt;z-index:251663360;visibility:visible;mso-wrap-style:square;mso-wrap-distance-left:9pt;mso-wrap-distance-top:0;mso-wrap-distance-right:9pt;mso-wrap-distance-bottom:0;mso-position-horizontal:absolute;mso-position-horizontal-relative:text;mso-position-vertical:absolute;mso-position-vertical-relative:text;v-text-anchor:middle" o:gfxdata="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" fillcolor="#4472c4 [3204]" strokecolor="#1f3763 [1604]" strokeweight="1pt">
                 <v:stroke joinstyle="miter"/>
                 <v:textbox>
                   <w:txbxContent>
@@ -1969,7 +1953,7 @@
           </mc:Choice>
           <mc:Fallback>
             <w:pict>
-              <v:oval w14:anchorId="37163E61" id="Oval 43" o:spid="_x0000_s1034" style="position:absolute;margin-left:298.5pt;margin-top:23.25pt;width:120.75pt;height:54pt;z-index:251662336;visibility:visible;mso-wrap-style:square;mso-wrap-distance-left:9pt;mso-wrap-distance-top:0;mso-wrap-distance-right:9pt;mso-wrap-distance-bottom:0;mso-position-horizontal:absolute;mso-position-horizontal-relative:text;mso-position-vertical:absolute;mso-position-vertical-relative:text;v-text-anchor:middle" o:gfxdata="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" fillcolor="#4472c4 [3204]" strokecolor="#1f3763 [1604]" strokeweight="1pt">
+              <v:oval w14:anchorId="37163E61" id="Oval 43" o:spid="_x0000_s1036" style="position:absolute;margin-left:298.5pt;margin-top:23.25pt;width:120.75pt;height:54pt;z-index:251662336;visibility:visible;mso-wrap-style:square;mso-wrap-distance-left:9pt;mso-wrap-distance-top:0;mso-wrap-distance-right:9pt;mso-wrap-distance-bottom:0;mso-position-horizontal:absolute;mso-position-horizontal-relative:text;mso-position-vertical:absolute;mso-position-vertical-relative:text;v-text-anchor:middle" o:gfxdata="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" fillcolor="#4472c4 [3204]" strokecolor="#1f3763 [1604]" strokeweight="1pt">
                 <v:stroke joinstyle="miter"/>
                 <v:textbox>
                   <w:txbxContent>
@@ -2077,7 +2061,7 @@
           </mc:Choice>
           <mc:Fallback>
             <w:pict>
-              <v:oval w14:anchorId="736FF03F" id="Oval 44" o:spid="_x0000_s1035" style="position:absolute;margin-left:105.75pt;margin-top:103.5pt;width:120.75pt;height:54pt;z-index:251661312;visibility:visible;mso-wrap-style:square;mso-wrap-distance-left:9pt;mso-wrap-distance-top:0;mso-wrap-distance-right:9pt;mso-wrap-distance-bottom:0;mso-position-horizontal:absolute;mso-position-horizontal-relative:margin;mso-position-vertical:absolute;mso-position-vertical-relative:text;v-text-anchor:middle" o:gfxdata="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" fillcolor="#4472c4 [3204]" strokecolor="#1f3763 [1604]" strokeweight="1pt">
+              <v:oval w14:anchorId="736FF03F" id="Oval 44" o:spid="_x0000_s1037" style="position:absolute;margin-left:105.75pt;margin-top:103.5pt;width:120.75pt;height:54pt;z-index:251661312;visibility:visible;mso-wrap-style:square;mso-wrap-distance-left:9pt;mso-wrap-distance-top:0;mso-wrap-distance-right:9pt;mso-wrap-distance-bottom:0;mso-position-horizontal:absolute;mso-position-horizontal-relative:margin;mso-position-vertical:absolute;mso-position-vertical-relative:text;v-text-anchor:middle" o:gfxdata="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" fillcolor="#4472c4 [3204]" strokecolor="#1f3763 [1604]" strokeweight="1pt">
                 <v:stroke joinstyle="miter"/>
                 <v:textbox>
                   <w:txbxContent>
@@ -2187,7 +2171,7 @@
           </mc:Choice>
           <mc:Fallback>
             <w:pict>
-              <v:oval w14:anchorId="19D7F1BB" id="Oval 42" o:spid="_x0000_s1036" style="position:absolute;margin-left:102.75pt;margin-top:20.25pt;width:120.75pt;height:54pt;z-index:251660288;visibility:visible;mso-wrap-style:square;mso-wrap-distance-left:9pt;mso-wrap-distance-top:0;mso-wrap-distance-right:9pt;mso-wrap-distance-bottom:0;mso-position-horizontal:absolute;mso-position-horizontal-relative:text;mso-position-vertical:absolute;mso-position-vertical-relative:text;v-text-anchor:middle" o:gfxdata="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" fillcolor="#4472c4 [3204]" strokecolor="#1f3763 [1604]" strokeweight="1pt">
+              <v:oval w14:anchorId="19D7F1BB" id="Oval 42" o:spid="_x0000_s1038" style="position:absolute;margin-left:102.75pt;margin-top:20.25pt;width:120.75pt;height:54pt;z-index:251660288;visibility:visible;mso-wrap-style:square;mso-wrap-distance-left:9pt;mso-wrap-distance-top:0;mso-wrap-distance-right:9pt;mso-wrap-distance-bottom:0;mso-position-horizontal:absolute;mso-position-horizontal-relative:text;mso-position-vertical:absolute;mso-position-vertical-relative:text;v-text-anchor:middle" o:gfxdata="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" fillcolor="#4472c4 [3204]" strokecolor="#1f3763 [1604]" strokeweight="1pt">
                 <v:stroke joinstyle="miter"/>
                 <v:textbox>
                   <w:txbxContent>
@@ -2223,12 +2207,24 @@
       </w:r>
     </w:p>
     <w:p>
-      <w:r>
+      <w:pPr>
+        <w:rPr>
+          <w:b/>
+          <w:bCs/>
+        </w:rPr>
+      </w:pPr>
+      <w:r>
+        <w:rPr>
+          <w:b/>
+          <w:bCs/>
+        </w:rPr>
         <w:lastRenderedPageBreak/>
-        <w:t>Outline Description</w:t>
-      </w:r>
-      <w:r>
-        <w:t>:</w:t>
+        <w:t>Outline Description:</w:t>
+      </w:r>
+    </w:p>
+    <w:p>
+      <w:r>
+        <w:t>Estimated timeline: Week 1</w:t>
       </w:r>
     </w:p>
     <w:p>
@@ -2240,7 +2236,21 @@
         </w:numPr>
       </w:pPr>
       <w:r>
-        <w:t>Create a scheduling system like leopard web</w:t>
+        <w:t xml:space="preserve">Create a scheduling system like leopard </w:t>
+      </w:r>
+      <w:commentRangeStart w:id="1"/>
+      <w:r>
+        <w:t>web</w:t>
+      </w:r>
+      <w:commentRangeEnd w:id="1"/>
+      <w:r>
+        <w:rPr>
+          <w:rStyle w:val="CommentReference"/>
+        </w:rPr>
+        <w:commentReference w:id="1"/>
+      </w:r>
+      <w:r>
+        <w:t xml:space="preserve"> that includes functionality such as adding and removing courses, adding and removing users, displaying a user’s schedule, and removing or adding classes to a student’s schedule</w:t>
       </w:r>
     </w:p>
     <w:p>
@@ -2280,8 +2290,23 @@
       </w:r>
     </w:p>
     <w:p>
-      <w:r>
+      <w:pPr>
+        <w:rPr>
+          <w:b/>
+          <w:bCs/>
+        </w:rPr>
+      </w:pPr>
+      <w:r>
+        <w:rPr>
+          <w:b/>
+          <w:bCs/>
+        </w:rPr>
         <w:t>Initial Version:</w:t>
+      </w:r>
+    </w:p>
+    <w:p>
+      <w:r>
+        <w:t>Estimated timeline: Week 5</w:t>
       </w:r>
     </w:p>
     <w:p>
@@ -2377,16 +2402,39 @@
       </w:r>
     </w:p>
     <w:p>
-      <w:commentRangeStart w:id="1"/>
-      <w:r>
+      <w:pPr>
+        <w:rPr>
+          <w:b/>
+          <w:bCs/>
+        </w:rPr>
+      </w:pPr>
+      <w:commentRangeStart w:id="4"/>
+      <w:r>
+        <w:rPr>
+          <w:b/>
+          <w:bCs/>
+        </w:rPr>
         <w:t>Intermediate Versions:</w:t>
       </w:r>
-      <w:commentRangeEnd w:id="1"/>
+      <w:commentRangeEnd w:id="4"/>
       <w:r>
         <w:rPr>
           <w:rStyle w:val="CommentReference"/>
-        </w:rPr>
-        <w:commentReference w:id="1"/>
+          <w:b/>
+          <w:bCs/>
+        </w:rPr>
+        <w:commentReference w:id="4"/>
+      </w:r>
+    </w:p>
+    <w:p>
+      <w:r>
+        <w:t>Estimated timeline: Rolling releases as they are ready up until week 12. A version including databases might be release as early as week 7</w:t>
+      </w:r>
+      <w:r>
+        <w:t>, while a UI might take until week 10</w:t>
+      </w:r>
+      <w:r>
+        <w:t>.</w:t>
       </w:r>
     </w:p>
     <w:p>
@@ -2441,6 +2489,18 @@
       <w:pPr>
         <w:pStyle w:val="ListParagraph"/>
         <w:numPr>
+          <w:ilvl w:val="1"/>
+          <w:numId w:val="1"/>
+        </w:numPr>
+      </w:pPr>
+      <w:r>
+        <w:t>Each release should retain all previously added functionality and serve as a functioning standalone release.</w:t>
+      </w:r>
+    </w:p>
+    <w:p>
+      <w:pPr>
+        <w:pStyle w:val="ListParagraph"/>
+        <w:numPr>
           <w:ilvl w:val="0"/>
           <w:numId w:val="1"/>
         </w:numPr>
@@ -2530,8 +2590,27 @@
       </w:r>
     </w:p>
     <w:p>
-      <w:r>
+      <w:pPr>
+        <w:rPr>
+          <w:b/>
+          <w:bCs/>
+        </w:rPr>
+      </w:pPr>
+      <w:r>
+        <w:rPr>
+          <w:b/>
+          <w:bCs/>
+        </w:rPr>
         <w:t>Final Version</w:t>
+      </w:r>
+    </w:p>
+    <w:p>
+      <w:r>
+        <w:lastRenderedPageBreak/>
+        <w:t>Estimated timeline: Week 1</w:t>
+      </w:r>
+      <w:r>
+        <w:t>4</w:t>
       </w:r>
     </w:p>
     <w:p>
@@ -2651,12 +2730,13 @@
       </w:pPr>
     </w:p>
   </w:comment>
-  <w:comment w:id="1" w:author="Ray, Zach" w:date="2022-05-29T20:15:00Z" w:initials="RZ">
+  <w:comment w:id="1" w:author="Ray, Zach" w:date="2022-05-29T20:06:00Z" w:initials="RZ">
     <w:p>
       <w:pPr>
         <w:pStyle w:val="CommentText"/>
       </w:pPr>
       <w:bookmarkStart w:id="2" w:name="_Hlk104747809"/>
+      <w:bookmarkStart w:id="3" w:name="_Hlk104748018"/>
       <w:r>
         <w:rPr>
           <w:rStyle w:val="CommentReference"/>
@@ -2664,10 +2744,27 @@
         <w:annotationRef/>
       </w:r>
       <w:r>
+        <w:t>Maybe list some of the functionality from leopardweb from either student or instructor - such as print schedule</w:t>
+      </w:r>
+      <w:bookmarkEnd w:id="3"/>
+    </w:p>
+    <w:bookmarkEnd w:id="2"/>
+  </w:comment>
+  <w:comment w:id="4" w:author="Ray, Zach" w:date="2022-05-29T20:15:00Z" w:initials="RZ">
+    <w:p>
+      <w:pPr>
+        <w:pStyle w:val="CommentText"/>
+      </w:pPr>
+      <w:r>
+        <w:rPr>
+          <w:rStyle w:val="CommentReference"/>
+        </w:rPr>
+        <w:annotationRef/>
+      </w:r>
+      <w:r>
         <w:t>Do you plan on any of the intermediate versions being unfinished yet functional enough to still use? Or is the first usable version the final?</w:t>
       </w:r>
     </w:p>
-    <w:bookmarkEnd w:id="2"/>
     <w:p>
       <w:pPr>
         <w:pStyle w:val="CommentText"/>
@@ -2679,14 +2776,16 @@
 
 <file path=word/commentsExtended.xml><?xml version="1.0" encoding="utf-8"?>
 <w15:commentsEx xmlns:wpc="http://schemas.microsoft.com/office/word/2010/wordprocessingCanvas" xmlns:cx="http://schemas.microsoft.com/office/drawing/2014/chartex" xmlns:cx1="http://schemas.microsoft.com/office/drawing/2015/9/8/chartex" xmlns:cx2="http://schemas.microsoft.com/office/drawing/2015/10/21/chartex" xmlns:cx3="http://schemas.microsoft.com/office/drawing/2016/5/9/chartex" xmlns:cx4="http://schemas.microsoft.com/office/drawing/2016/5/10/chartex" xmlns:cx5="http://schemas.microsoft.com/office/drawing/2016/5/11/chartex" xmlns:cx6="http://schemas.microsoft.com/office/drawing/2016/5/12/chartex" xmlns:cx7="http://schemas.microsoft.com/office/drawing/2016/5/13/chartex" xmlns:cx8="http://schemas.microsoft.com/office/drawing/2016/5/14/chartex" xmlns:mc="http://schemas.openxmlformats.org/markup-compatibility/2006" xmlns:aink="http://schemas.microsoft.com/office/drawing/2016/ink" xmlns:am3d="http://schemas.microsoft.com/office/drawing/2017/model3d" xmlns:o="urn:schemas-microsoft-com:office:office" xmlns:oel="http://schemas.microsoft.com/office/2019/extlst" xmlns:r="http://schemas.openxmlformats.org/officeDocument/2006/relationships" xmlns:m="http://schemas.openxmlformats.org/officeDocument/2006/math" xmlns:v="urn:schemas-microsoft-com:vml" xmlns:wp14="http://schemas.microsoft.com/office/word/2010/wordprocessingDrawing" xmlns:wp="http://schemas.openxmlformats.org/drawingml/2006/wordprocessingDrawing" xmlns:w10="urn:schemas-microsoft-com:office:word" xmlns:w="http://schemas.openxmlformats.org/wordprocessingml/2006/main" xmlns:w14="http://schemas.microsoft.com/office/word/2010/wordml" xmlns:w15="http://schemas.microsoft.com/office/word/2012/wordml" xmlns:w16cex="http://schemas.microsoft.com/office/word/2018/wordml/cex" xmlns:w16cid="http://schemas.microsoft.com/office/word/2016/wordml/cid" xmlns:w16="http://schemas.microsoft.com/office/word/2018/wordml" xmlns:w16sdtdh="http://schemas.microsoft.com/office/word/2020/wordml/sdtdatahash" xmlns:w16se="http://schemas.microsoft.com/office/word/2015/wordml/symex" xmlns:wpg="http://schemas.microsoft.com/office/word/2010/wordprocessingGroup" xmlns:wpi="http://schemas.microsoft.com/office/word/2010/wordprocessingInk" xmlns:wne="http://schemas.microsoft.com/office/word/2006/wordml" xmlns:wps="http://schemas.microsoft.com/office/word/2010/wordprocessingShape" mc:Ignorable="w14 w15 w16se w16cid w16 w16cex w16sdtdh wp14">
-  <w15:commentEx w15:paraId="5B467E6C" w15:done="0"/>
-  <w15:commentEx w15:paraId="70B8D545" w15:done="0"/>
+  <w15:commentEx w15:paraId="5B467E6C" w15:done="1"/>
+  <w15:commentEx w15:paraId="5E0F335E" w15:done="1"/>
+  <w15:commentEx w15:paraId="70B8D545" w15:done="1"/>
 </w15:commentsEx>
 </file>
 
 <file path=word/commentsExtensible.xml><?xml version="1.0" encoding="utf-8"?>
 <w16cex:commentsExtensible xmlns:wpc="http://schemas.microsoft.com/office/word/2010/wordprocessingCanvas" xmlns:cx="http://schemas.microsoft.com/office/drawing/2014/chartex" xmlns:cx1="http://schemas.microsoft.com/office/drawing/2015/9/8/chartex" xmlns:cx2="http://schemas.microsoft.com/office/drawing/2015/10/21/chartex" xmlns:cx3="http://schemas.microsoft.com/office/drawing/2016/5/9/chartex" xmlns:cx4="http://schemas.microsoft.com/office/drawing/2016/5/10/chartex" xmlns:cx5="http://schemas.microsoft.com/office/drawing/2016/5/11/chartex" xmlns:cx6="http://schemas.microsoft.com/office/drawing/2016/5/12/chartex" xmlns:cx7="http://schemas.microsoft.com/office/drawing/2016/5/13/chartex" xmlns:cx8="http://schemas.microsoft.com/office/drawing/2016/5/14/chartex" xmlns:mc="http://schemas.openxmlformats.org/markup-compatibility/2006" xmlns:aink="http://schemas.microsoft.com/office/drawing/2016/ink" xmlns:am3d="http://schemas.microsoft.com/office/drawing/2017/model3d" xmlns:o="urn:schemas-microsoft-com:office:office" xmlns:oel="http://schemas.microsoft.com/office/2019/extlst" xmlns:r="http://schemas.openxmlformats.org/officeDocument/2006/relationships" xmlns:m="http://schemas.openxmlformats.org/officeDocument/2006/math" xmlns:v="urn:schemas-microsoft-com:vml" xmlns:wp14="http://schemas.microsoft.com/office/word/2010/wordprocessingDrawing" xmlns:wp="http://schemas.openxmlformats.org/drawingml/2006/wordprocessingDrawing" xmlns:w10="urn:schemas-microsoft-com:office:word" xmlns:w="http://schemas.openxmlformats.org/wordprocessingml/2006/main" xmlns:w14="http://schemas.microsoft.com/office/word/2010/wordml" xmlns:w15="http://schemas.microsoft.com/office/word/2012/wordml" xmlns:w16cex="http://schemas.microsoft.com/office/word/2018/wordml/cex" xmlns:w16cid="http://schemas.microsoft.com/office/word/2016/wordml/cid" xmlns:w16="http://schemas.microsoft.com/office/word/2018/wordml" xmlns:w16sdtdh="http://schemas.microsoft.com/office/word/2020/wordml/sdtdatahash" xmlns:w16se="http://schemas.microsoft.com/office/word/2015/wordml/symex" xmlns:wpg="http://schemas.microsoft.com/office/word/2010/wordprocessingGroup" xmlns:wpi="http://schemas.microsoft.com/office/word/2010/wordprocessingInk" xmlns:wne="http://schemas.microsoft.com/office/word/2006/wordml" xmlns:wps="http://schemas.microsoft.com/office/word/2010/wordprocessingShape" mc:Ignorable="w14 w15 w16se w16cid w16 w16cex w16sdtdh wp14">
   <w16cex:commentExtensible w16cex:durableId="263E4675" w16cex:dateUtc="2022-05-29T23:22:00Z"/>
+  <w16cex:commentExtensible w16cex:durableId="263E50A8" w16cex:dateUtc="2022-05-30T00:06:00Z"/>
   <w16cex:commentExtensible w16cex:durableId="263E52ED" w16cex:dateUtc="2022-05-30T00:15:00Z"/>
 </w16cex:commentsExtensible>
 </file>
@@ -2694,6 +2793,7 @@
 <file path=word/commentsIds.xml><?xml version="1.0" encoding="utf-8"?>
 <w16cid:commentsIds xmlns:wpc="http://schemas.microsoft.com/office/word/2010/wordprocessingCanvas" xmlns:cx="http://schemas.microsoft.com/office/drawing/2014/chartex" xmlns:cx1="http://schemas.microsoft.com/office/drawing/2015/9/8/chartex" xmlns:cx2="http://schemas.microsoft.com/office/drawing/2015/10/21/chartex" xmlns:cx3="http://schemas.microsoft.com/office/drawing/2016/5/9/chartex" xmlns:cx4="http://schemas.microsoft.com/office/drawing/2016/5/10/chartex" xmlns:cx5="http://schemas.microsoft.com/office/drawing/2016/5/11/chartex" xmlns:cx6="http://schemas.microsoft.com/office/drawing/2016/5/12/chartex" xmlns:cx7="http://schemas.microsoft.com/office/drawing/2016/5/13/chartex" xmlns:cx8="http://schemas.microsoft.com/office/drawing/2016/5/14/chartex" xmlns:mc="http://schemas.openxmlformats.org/markup-compatibility/2006" xmlns:aink="http://schemas.microsoft.com/office/drawing/2016/ink" xmlns:am3d="http://schemas.microsoft.com/office/drawing/2017/model3d" xmlns:o="urn:schemas-microsoft-com:office:office" xmlns:oel="http://schemas.microsoft.com/office/2019/extlst" xmlns:r="http://schemas.openxmlformats.org/officeDocument/2006/relationships" xmlns:m="http://schemas.openxmlformats.org/officeDocument/2006/math" xmlns:v="urn:schemas-microsoft-com:vml" xmlns:wp14="http://schemas.microsoft.com/office/word/2010/wordprocessingDrawing" xmlns:wp="http://schemas.openxmlformats.org/drawingml/2006/wordprocessingDrawing" xmlns:w10="urn:schemas-microsoft-com:office:word" xmlns:w="http://schemas.openxmlformats.org/wordprocessingml/2006/main" xmlns:w14="http://schemas.microsoft.com/office/word/2010/wordml" xmlns:w15="http://schemas.microsoft.com/office/word/2012/wordml" xmlns:w16cex="http://schemas.microsoft.com/office/word/2018/wordml/cex" xmlns:w16cid="http://schemas.microsoft.com/office/word/2016/wordml/cid" xmlns:w16="http://schemas.microsoft.com/office/word/2018/wordml" xmlns:w16sdtdh="http://schemas.microsoft.com/office/word/2020/wordml/sdtdatahash" xmlns:w16se="http://schemas.microsoft.com/office/word/2015/wordml/symex" xmlns:wpg="http://schemas.microsoft.com/office/word/2010/wordprocessingGroup" xmlns:wpi="http://schemas.microsoft.com/office/word/2010/wordprocessingInk" xmlns:wne="http://schemas.microsoft.com/office/word/2006/wordml" xmlns:wps="http://schemas.microsoft.com/office/word/2010/wordprocessingShape" mc:Ignorable="w14 w15 w16se w16cid w16 w16cex w16sdtdh wp14">
   <w16cid:commentId w16cid:paraId="5B467E6C" w16cid:durableId="263E4675"/>
+  <w16cid:commentId w16cid:paraId="5E0F335E" w16cid:durableId="263E50A8"/>
   <w16cid:commentId w16cid:paraId="70B8D545" w16cid:durableId="263E52ED"/>
 </w16cid:commentsIds>
 </file>

</xml_diff>